<commit_message>
Finish Software Architecture 1.0
</commit_message>
<xml_diff>
--- a/Documentation Files/Planning Documents/Software Architecture Plan.docx
+++ b/Documentation Files/Planning Documents/Software Architecture Plan.docx
@@ -86,18 +86,14 @@
     </w:p>
     <w:p>
       <w:pPr>
-        <w:rPr>
-          <w:lang w:val="en-US"/>
-        </w:rPr>
-      </w:pPr>
-    </w:p>
-    <w:p>
-      <w:pPr>
         <w:pStyle w:val="Sous-titre"/>
         <w:jc w:val="left"/>
       </w:pPr>
       <w:r>
-        <w:t>Prepared by Ben Campbell, The Fictionary Team</w:t>
+        <w:t xml:space="preserve">Prepared by Ben Campbell, </w:t>
+      </w:r>
+      <w:r>
+        <w:t>Approved by ?</w:t>
       </w:r>
     </w:p>
     <w:p>
@@ -106,6 +102,15 @@
         <w:jc w:val="left"/>
       </w:pPr>
       <w:r>
+        <w:t>The Fictionary Team</w:t>
+      </w:r>
+    </w:p>
+    <w:p>
+      <w:pPr>
+        <w:pStyle w:val="Sous-titre"/>
+        <w:jc w:val="left"/>
+      </w:pPr>
+      <w:r>
         <w:t>March</w:t>
       </w:r>
       <w:r>
@@ -113,6 +118,9 @@
       </w:r>
       <w:r>
         <w:t>1</w:t>
+      </w:r>
+      <w:r>
+        <w:t>2</w:t>
       </w:r>
       <w:r>
         <w:t>, 2021</w:t>
@@ -148,7 +156,7 @@
       <w:bookmarkStart w:id="3" w:name="_Toc346508952"/>
       <w:bookmarkStart w:id="4" w:name="_Toc346509227"/>
       <w:bookmarkStart w:id="5" w:name="_Toc65056302"/>
-      <w:bookmarkStart w:id="6" w:name="_Toc65488101"/>
+      <w:bookmarkStart w:id="6" w:name="_Toc66444608"/>
       <w:bookmarkEnd w:id="0"/>
       <w:bookmarkEnd w:id="1"/>
       <w:bookmarkEnd w:id="2"/>
@@ -192,7 +200,7 @@
         </w:rPr>
         <w:fldChar w:fldCharType="separate"/>
       </w:r>
-      <w:hyperlink w:anchor="_Toc65488101" w:history="1">
+      <w:hyperlink w:anchor="_Toc66444608" w:history="1">
         <w:r>
           <w:rPr>
             <w:rStyle w:val="Lienhypertexte"/>
@@ -220,7 +228,7 @@
             <w:noProof/>
             <w:webHidden/>
           </w:rPr>
-          <w:instrText xml:space="preserve"> PAGEREF _Toc65488101 \h </w:instrText>
+          <w:instrText xml:space="preserve"> PAGEREF _Toc66444608 \h </w:instrText>
         </w:r>
         <w:r>
           <w:rPr>
@@ -264,7 +272,7 @@
           <w:lang w:eastAsia="fr-FR"/>
         </w:rPr>
       </w:pPr>
-      <w:hyperlink w:anchor="_Toc65488102" w:history="1">
+      <w:hyperlink w:anchor="_Toc66444609" w:history="1">
         <w:r>
           <w:rPr>
             <w:rStyle w:val="Lienhypertexte"/>
@@ -309,7 +317,7 @@
             <w:noProof/>
             <w:webHidden/>
           </w:rPr>
-          <w:instrText xml:space="preserve"> PAGEREF _Toc65488102 \h </w:instrText>
+          <w:instrText xml:space="preserve"> PAGEREF _Toc66444609 \h </w:instrText>
         </w:r>
         <w:r>
           <w:rPr>
@@ -349,7 +357,7 @@
           <w:lang w:eastAsia="fr-FR"/>
         </w:rPr>
       </w:pPr>
-      <w:hyperlink w:anchor="_Toc65488103" w:history="1">
+      <w:hyperlink w:anchor="_Toc66444610" w:history="1">
         <w:r>
           <w:rPr>
             <w:rStyle w:val="Lienhypertexte"/>
@@ -367,13 +375,19 @@
           <w:rPr>
             <w:webHidden/>
           </w:rPr>
+          <w:tab/>
+        </w:r>
+        <w:r>
+          <w:rPr>
+            <w:webHidden/>
+          </w:rPr>
           <w:fldChar w:fldCharType="begin"/>
         </w:r>
         <w:r>
           <w:rPr>
             <w:webHidden/>
           </w:rPr>
-          <w:instrText xml:space="preserve"> PAGEREF _Toc65488103 \h </w:instrText>
+          <w:instrText xml:space="preserve"> PAGEREF _Toc66444610 \h </w:instrText>
         </w:r>
         <w:r>
           <w:rPr>
@@ -409,13 +423,13 @@
           <w:lang w:eastAsia="fr-FR"/>
         </w:rPr>
       </w:pPr>
-      <w:hyperlink w:anchor="_Toc65488104" w:history="1">
+      <w:hyperlink w:anchor="_Toc66444611" w:history="1">
         <w:r>
           <w:rPr>
             <w:rStyle w:val="Lienhypertexte"/>
             <w:lang w:val="en-US"/>
           </w:rPr>
-          <w:t>References</w:t>
+          <w:t>Overview</w:t>
         </w:r>
         <w:r>
           <w:rPr>
@@ -433,7 +447,7 @@
           <w:rPr>
             <w:webHidden/>
           </w:rPr>
-          <w:instrText xml:space="preserve"> PAGEREF _Toc65488104 \h </w:instrText>
+          <w:instrText xml:space="preserve"> PAGEREF _Toc66444611 \h </w:instrText>
         </w:r>
         <w:r>
           <w:rPr>
@@ -469,7 +483,7 @@
           <w:lang w:eastAsia="fr-FR"/>
         </w:rPr>
       </w:pPr>
-      <w:hyperlink w:anchor="_Toc65488105" w:history="1">
+      <w:hyperlink w:anchor="_Toc66444612" w:history="1">
         <w:r>
           <w:rPr>
             <w:rStyle w:val="Lienhypertexte"/>
@@ -493,7 +507,7 @@
           <w:rPr>
             <w:webHidden/>
           </w:rPr>
-          <w:instrText xml:space="preserve"> PAGEREF _Toc65488105 \h </w:instrText>
+          <w:instrText xml:space="preserve"> PAGEREF _Toc66444612 \h </w:instrText>
         </w:r>
         <w:r>
           <w:rPr>
@@ -529,7 +543,7 @@
           <w:lang w:eastAsia="fr-FR"/>
         </w:rPr>
       </w:pPr>
-      <w:hyperlink w:anchor="_Toc65488106" w:history="1">
+      <w:hyperlink w:anchor="_Toc66444613" w:history="1">
         <w:r>
           <w:rPr>
             <w:rStyle w:val="Lienhypertexte"/>
@@ -553,7 +567,7 @@
           <w:rPr>
             <w:webHidden/>
           </w:rPr>
-          <w:instrText xml:space="preserve"> PAGEREF _Toc65488106 \h </w:instrText>
+          <w:instrText xml:space="preserve"> PAGEREF _Toc66444613 \h </w:instrText>
         </w:r>
         <w:r>
           <w:rPr>
@@ -593,7 +607,7 @@
           <w:lang w:eastAsia="fr-FR"/>
         </w:rPr>
       </w:pPr>
-      <w:hyperlink w:anchor="_Toc65488107" w:history="1">
+      <w:hyperlink w:anchor="_Toc66444614" w:history="1">
         <w:r>
           <w:rPr>
             <w:rStyle w:val="Lienhypertexte"/>
@@ -638,7 +652,7 @@
             <w:noProof/>
             <w:webHidden/>
           </w:rPr>
-          <w:instrText xml:space="preserve"> PAGEREF _Toc65488107 \h </w:instrText>
+          <w:instrText xml:space="preserve"> PAGEREF _Toc66444614 \h </w:instrText>
         </w:r>
         <w:r>
           <w:rPr>
@@ -678,7 +692,7 @@
           <w:lang w:eastAsia="fr-FR"/>
         </w:rPr>
       </w:pPr>
-      <w:hyperlink w:anchor="_Toc65488108" w:history="1">
+      <w:hyperlink w:anchor="_Toc66444615" w:history="1">
         <w:r>
           <w:rPr>
             <w:rStyle w:val="Lienhypertexte"/>
@@ -702,7 +716,7 @@
           <w:rPr>
             <w:webHidden/>
           </w:rPr>
-          <w:instrText xml:space="preserve"> PAGEREF _Toc65488108 \h </w:instrText>
+          <w:instrText xml:space="preserve"> PAGEREF _Toc66444615 \h </w:instrText>
         </w:r>
         <w:r>
           <w:rPr>
@@ -738,13 +752,13 @@
           <w:lang w:eastAsia="fr-FR"/>
         </w:rPr>
       </w:pPr>
-      <w:hyperlink w:anchor="_Toc65488109" w:history="1">
+      <w:hyperlink w:anchor="_Toc66444616" w:history="1">
         <w:r>
           <w:rPr>
             <w:rStyle w:val="Lienhypertexte"/>
             <w:lang w:val="en-US"/>
           </w:rPr>
-          <w:t>Architectural Representation</w:t>
+          <w:t>Architectural Goals and Constraints</w:t>
         </w:r>
         <w:r>
           <w:rPr>
@@ -762,7 +776,7 @@
           <w:rPr>
             <w:webHidden/>
           </w:rPr>
-          <w:instrText xml:space="preserve"> PAGEREF _Toc65488109 \h </w:instrText>
+          <w:instrText xml:space="preserve"> PAGEREF _Toc66444616 \h </w:instrText>
         </w:r>
         <w:r>
           <w:rPr>
@@ -779,7 +793,7 @@
           <w:rPr>
             <w:webHidden/>
           </w:rPr>
-          <w:t>4</w:t>
+          <w:t>5</w:t>
         </w:r>
         <w:r>
           <w:rPr>
@@ -798,13 +812,13 @@
           <w:lang w:eastAsia="fr-FR"/>
         </w:rPr>
       </w:pPr>
-      <w:hyperlink w:anchor="_Toc65488110" w:history="1">
+      <w:hyperlink w:anchor="_Toc66444617" w:history="1">
         <w:r>
           <w:rPr>
             <w:rStyle w:val="Lienhypertexte"/>
             <w:lang w:val="en-US"/>
           </w:rPr>
-          <w:t>Architectural Goals and Constraints</w:t>
+          <w:t>Architectural Views</w:t>
         </w:r>
         <w:r>
           <w:rPr>
@@ -822,7 +836,7 @@
           <w:rPr>
             <w:webHidden/>
           </w:rPr>
-          <w:instrText xml:space="preserve"> PAGEREF _Toc65488110 \h </w:instrText>
+          <w:instrText xml:space="preserve"> PAGEREF _Toc66444617 \h </w:instrText>
         </w:r>
         <w:r>
           <w:rPr>
@@ -839,7 +853,7 @@
           <w:rPr>
             <w:webHidden/>
           </w:rPr>
-          <w:t>5</w:t>
+          <w:t>6</w:t>
         </w:r>
         <w:r>
           <w:rPr>
@@ -858,13 +872,13 @@
           <w:lang w:eastAsia="fr-FR"/>
         </w:rPr>
       </w:pPr>
-      <w:hyperlink w:anchor="_Toc65488111" w:history="1">
+      <w:hyperlink w:anchor="_Toc66444618" w:history="1">
         <w:r>
           <w:rPr>
             <w:rStyle w:val="Lienhypertexte"/>
             <w:lang w:val="en-US"/>
           </w:rPr>
-          <w:t>Architectural Views</w:t>
+          <w:t>Goals and Plans</w:t>
         </w:r>
         <w:r>
           <w:rPr>
@@ -882,7 +896,7 @@
           <w:rPr>
             <w:webHidden/>
           </w:rPr>
-          <w:instrText xml:space="preserve"> PAGEREF _Toc65488111 \h </w:instrText>
+          <w:instrText xml:space="preserve"> PAGEREF _Toc66444618 \h </w:instrText>
         </w:r>
         <w:r>
           <w:rPr>
@@ -899,67 +913,7 @@
           <w:rPr>
             <w:webHidden/>
           </w:rPr>
-          <w:t>5</w:t>
-        </w:r>
-        <w:r>
-          <w:rPr>
-            <w:webHidden/>
-          </w:rPr>
-          <w:fldChar w:fldCharType="end"/>
-        </w:r>
-      </w:hyperlink>
-    </w:p>
-    <w:p>
-      <w:pPr>
-        <w:pStyle w:val="TM3"/>
-        <w:rPr>
-          <w:rFonts w:asciiTheme="minorHAnsi" w:eastAsiaTheme="minorEastAsia" w:hAnsiTheme="minorHAnsi" w:cstheme="minorBidi"/>
-          <w:color w:val="auto"/>
-          <w:lang w:eastAsia="fr-FR"/>
-        </w:rPr>
-      </w:pPr>
-      <w:hyperlink w:anchor="_Toc65488112" w:history="1">
-        <w:r>
-          <w:rPr>
-            <w:rStyle w:val="Lienhypertexte"/>
-            <w:lang w:val="en-US"/>
-          </w:rPr>
-          <w:t>Goals and Plans</w:t>
-        </w:r>
-        <w:r>
-          <w:rPr>
-            <w:webHidden/>
-          </w:rPr>
-          <w:tab/>
-        </w:r>
-        <w:r>
-          <w:rPr>
-            <w:webHidden/>
-          </w:rPr>
-          <w:fldChar w:fldCharType="begin"/>
-        </w:r>
-        <w:r>
-          <w:rPr>
-            <w:webHidden/>
-          </w:rPr>
-          <w:instrText xml:space="preserve"> PAGEREF _Toc65488112 \h </w:instrText>
-        </w:r>
-        <w:r>
-          <w:rPr>
-            <w:webHidden/>
-          </w:rPr>
-        </w:r>
-        <w:r>
-          <w:rPr>
-            <w:webHidden/>
-          </w:rPr>
-          <w:fldChar w:fldCharType="separate"/>
-        </w:r>
-        <w:r>
-          <w:rPr>
-            <w:webHidden/>
-          </w:rPr>
-          <w:t>5</w:t>
+          <w:t>7</w:t>
         </w:r>
         <w:r>
           <w:rPr>
@@ -982,14 +936,14 @@
           <w:lang w:eastAsia="fr-FR"/>
         </w:rPr>
       </w:pPr>
-      <w:hyperlink w:anchor="_Toc65488113" w:history="1">
+      <w:hyperlink w:anchor="_Toc66444619" w:history="1">
         <w:r>
           <w:rPr>
             <w:rStyle w:val="Lienhypertexte"/>
             <w:noProof/>
             <w:lang w:val="en-US"/>
           </w:rPr>
-          <w:t>6</w:t>
+          <w:t>3</w:t>
         </w:r>
         <w:r>
           <w:rPr>
@@ -1027,7 +981,7 @@
             <w:noProof/>
             <w:webHidden/>
           </w:rPr>
-          <w:instrText xml:space="preserve"> PAGEREF _Toc65488113 \h </w:instrText>
+          <w:instrText xml:space="preserve"> PAGEREF _Toc66444619 \h </w:instrText>
         </w:r>
         <w:r>
           <w:rPr>
@@ -1047,7 +1001,7 @@
             <w:noProof/>
             <w:webHidden/>
           </w:rPr>
-          <w:t>6</w:t>
+          <w:t>8</w:t>
         </w:r>
         <w:r>
           <w:rPr>
@@ -1067,7 +1021,7 @@
           <w:lang w:eastAsia="fr-FR"/>
         </w:rPr>
       </w:pPr>
-      <w:hyperlink w:anchor="_Toc65488114" w:history="1">
+      <w:hyperlink w:anchor="_Toc66444620" w:history="1">
         <w:r>
           <w:rPr>
             <w:rStyle w:val="Lienhypertexte"/>
@@ -1091,7 +1045,7 @@
           <w:rPr>
             <w:webHidden/>
           </w:rPr>
-          <w:instrText xml:space="preserve"> PAGEREF _Toc65488114 \h </w:instrText>
+          <w:instrText xml:space="preserve"> PAGEREF _Toc66444620 \h </w:instrText>
         </w:r>
         <w:r>
           <w:rPr>
@@ -1108,7 +1062,7 @@
           <w:rPr>
             <w:webHidden/>
           </w:rPr>
-          <w:t>6</w:t>
+          <w:t>8</w:t>
         </w:r>
         <w:r>
           <w:rPr>
@@ -1127,35 +1081,22 @@
           <w:lang w:eastAsia="fr-FR"/>
         </w:rPr>
       </w:pPr>
-      <w:hyperlink w:anchor="_Toc65488115" w:history="1">
+      <w:hyperlink w:anchor="_Toc66444621" w:history="1">
         <w:r>
           <w:rPr>
             <w:rStyle w:val="Lienhypertexte"/>
-          </w:rPr>
-          <w:t>1</w:t>
-        </w:r>
-        <w:r>
-          <w:rPr>
-            <w:rFonts w:asciiTheme="minorHAnsi" w:eastAsiaTheme="minorEastAsia" w:hAnsiTheme="minorHAnsi" w:cstheme="minorBidi"/>
-            <w:color w:val="auto"/>
-            <w:lang w:eastAsia="fr-FR"/>
+            <w:lang w:val="en-US"/>
+          </w:rPr>
+          <w:t>Decomposition Description</w:t>
+        </w:r>
+        <w:r>
+          <w:rPr>
+            <w:webHidden/>
           </w:rPr>
           <w:tab/>
         </w:r>
         <w:r>
           <w:rPr>
-            <w:rStyle w:val="Lienhypertexte"/>
-          </w:rPr>
-          <w:t>Decomposition Description</w:t>
-        </w:r>
-        <w:r>
-          <w:rPr>
-            <w:webHidden/>
-          </w:rPr>
-          <w:tab/>
-        </w:r>
-        <w:r>
-          <w:rPr>
             <w:webHidden/>
           </w:rPr>
           <w:fldChar w:fldCharType="begin"/>
@@ -1164,7 +1105,7 @@
           <w:rPr>
             <w:webHidden/>
           </w:rPr>
-          <w:instrText xml:space="preserve"> PAGEREF _Toc65488115 \h </w:instrText>
+          <w:instrText xml:space="preserve"> PAGEREF _Toc66444621 \h </w:instrText>
         </w:r>
         <w:r>
           <w:rPr>
@@ -1181,7 +1122,7 @@
           <w:rPr>
             <w:webHidden/>
           </w:rPr>
-          <w:t>6</w:t>
+          <w:t>8</w:t>
         </w:r>
         <w:r>
           <w:rPr>
@@ -1200,37 +1141,22 @@
           <w:lang w:eastAsia="fr-FR"/>
         </w:rPr>
       </w:pPr>
-      <w:hyperlink w:anchor="_Toc65488116" w:history="1">
+      <w:hyperlink w:anchor="_Toc66444622" w:history="1">
         <w:r>
           <w:rPr>
             <w:rStyle w:val="Lienhypertexte"/>
             <w:lang w:val="en-US"/>
           </w:rPr>
-          <w:t>2</w:t>
-        </w:r>
-        <w:r>
-          <w:rPr>
-            <w:rFonts w:asciiTheme="minorHAnsi" w:eastAsiaTheme="minorEastAsia" w:hAnsiTheme="minorHAnsi" w:cstheme="minorBidi"/>
-            <w:color w:val="auto"/>
-            <w:lang w:eastAsia="fr-FR"/>
+          <w:t>Dependency Description</w:t>
+        </w:r>
+        <w:r>
+          <w:rPr>
+            <w:webHidden/>
           </w:rPr>
           <w:tab/>
         </w:r>
         <w:r>
           <w:rPr>
-            <w:rStyle w:val="Lienhypertexte"/>
-            <w:lang w:val="en-US"/>
-          </w:rPr>
-          <w:t>Dependency Description</w:t>
-        </w:r>
-        <w:r>
-          <w:rPr>
-            <w:webHidden/>
-          </w:rPr>
-          <w:tab/>
-        </w:r>
-        <w:r>
-          <w:rPr>
             <w:webHidden/>
           </w:rPr>
           <w:fldChar w:fldCharType="begin"/>
@@ -1239,7 +1165,7 @@
           <w:rPr>
             <w:webHidden/>
           </w:rPr>
-          <w:instrText xml:space="preserve"> PAGEREF _Toc65488116 \h </w:instrText>
+          <w:instrText xml:space="preserve"> PAGEREF _Toc66444622 \h </w:instrText>
         </w:r>
         <w:r>
           <w:rPr>
@@ -1256,7 +1182,7 @@
           <w:rPr>
             <w:webHidden/>
           </w:rPr>
-          <w:t>7</w:t>
+          <w:t>9</w:t>
         </w:r>
         <w:r>
           <w:rPr>
@@ -1275,37 +1201,22 @@
           <w:lang w:eastAsia="fr-FR"/>
         </w:rPr>
       </w:pPr>
-      <w:hyperlink w:anchor="_Toc65488117" w:history="1">
+      <w:hyperlink w:anchor="_Toc66444623" w:history="1">
         <w:r>
           <w:rPr>
             <w:rStyle w:val="Lienhypertexte"/>
             <w:lang w:val="en-US"/>
           </w:rPr>
-          <w:t>3</w:t>
-        </w:r>
-        <w:r>
-          <w:rPr>
-            <w:rFonts w:asciiTheme="minorHAnsi" w:eastAsiaTheme="minorEastAsia" w:hAnsiTheme="minorHAnsi" w:cstheme="minorBidi"/>
-            <w:color w:val="auto"/>
-            <w:lang w:eastAsia="fr-FR"/>
+          <w:t>Interface Description</w:t>
+        </w:r>
+        <w:r>
+          <w:rPr>
+            <w:webHidden/>
           </w:rPr>
           <w:tab/>
         </w:r>
         <w:r>
           <w:rPr>
-            <w:rStyle w:val="Lienhypertexte"/>
-            <w:lang w:val="en-US"/>
-          </w:rPr>
-          <w:t>Interface Description</w:t>
-        </w:r>
-        <w:r>
-          <w:rPr>
-            <w:webHidden/>
-          </w:rPr>
-          <w:tab/>
-        </w:r>
-        <w:r>
-          <w:rPr>
             <w:webHidden/>
           </w:rPr>
           <w:fldChar w:fldCharType="begin"/>
@@ -1314,7 +1225,7 @@
           <w:rPr>
             <w:webHidden/>
           </w:rPr>
-          <w:instrText xml:space="preserve"> PAGEREF _Toc65488117 \h </w:instrText>
+          <w:instrText xml:space="preserve"> PAGEREF _Toc66444623 \h </w:instrText>
         </w:r>
         <w:r>
           <w:rPr>
@@ -1331,7 +1242,7 @@
           <w:rPr>
             <w:webHidden/>
           </w:rPr>
-          <w:t>7</w:t>
+          <w:t>10</w:t>
         </w:r>
         <w:r>
           <w:rPr>
@@ -1350,37 +1261,22 @@
           <w:lang w:eastAsia="fr-FR"/>
         </w:rPr>
       </w:pPr>
-      <w:hyperlink w:anchor="_Toc65488118" w:history="1">
+      <w:hyperlink w:anchor="_Toc66444624" w:history="1">
         <w:r>
           <w:rPr>
             <w:rStyle w:val="Lienhypertexte"/>
             <w:lang w:val="en-US"/>
           </w:rPr>
-          <w:t>4</w:t>
-        </w:r>
-        <w:r>
-          <w:rPr>
-            <w:rFonts w:asciiTheme="minorHAnsi" w:eastAsiaTheme="minorEastAsia" w:hAnsiTheme="minorHAnsi" w:cstheme="minorBidi"/>
-            <w:color w:val="auto"/>
-            <w:lang w:eastAsia="fr-FR"/>
+          <w:t>Detailed Design Description</w:t>
+        </w:r>
+        <w:r>
+          <w:rPr>
+            <w:webHidden/>
           </w:rPr>
           <w:tab/>
         </w:r>
         <w:r>
           <w:rPr>
-            <w:rStyle w:val="Lienhypertexte"/>
-            <w:lang w:val="en-US"/>
-          </w:rPr>
-          <w:t>Detailed Design Description</w:t>
-        </w:r>
-        <w:r>
-          <w:rPr>
-            <w:webHidden/>
-          </w:rPr>
-          <w:tab/>
-        </w:r>
-        <w:r>
-          <w:rPr>
             <w:webHidden/>
           </w:rPr>
           <w:fldChar w:fldCharType="begin"/>
@@ -1389,7 +1285,7 @@
           <w:rPr>
             <w:webHidden/>
           </w:rPr>
-          <w:instrText xml:space="preserve"> PAGEREF _Toc65488118 \h </w:instrText>
+          <w:instrText xml:space="preserve"> PAGEREF _Toc66444624 \h </w:instrText>
         </w:r>
         <w:r>
           <w:rPr>
@@ -1406,7 +1302,7 @@
           <w:rPr>
             <w:webHidden/>
           </w:rPr>
-          <w:t>8</w:t>
+          <w:t>11</w:t>
         </w:r>
         <w:r>
           <w:rPr>
@@ -1607,7 +1503,7 @@
               <w:rPr>
                 <w:lang w:val="en-US"/>
               </w:rPr>
-              <w:t>01</w:t>
+              <w:t>12</w:t>
             </w:r>
             <w:r>
               <w:rPr>
@@ -1685,7 +1581,7 @@
           <w:lang w:val="en-US"/>
         </w:rPr>
       </w:pPr>
-      <w:bookmarkStart w:id="7" w:name="_Toc65488102"/>
+      <w:bookmarkStart w:id="7" w:name="_Toc66444609"/>
       <w:r>
         <w:rPr>
           <w:lang w:val="en-US"/>
@@ -1702,7 +1598,7 @@
           <w:lang w:val="en-US"/>
         </w:rPr>
       </w:pPr>
-      <w:bookmarkStart w:id="8" w:name="_Toc65488103"/>
+      <w:bookmarkStart w:id="8" w:name="_Toc66444610"/>
       <w:r>
         <w:rPr>
           <w:lang w:val="en-US"/>
@@ -1713,18 +1609,231 @@
     </w:p>
     <w:p>
       <w:pPr>
+        <w:rPr>
+          <w:lang w:val="en-US"/>
+        </w:rPr>
+      </w:pPr>
+      <w:r>
+        <w:rPr>
+          <w:lang w:val="en-US"/>
+        </w:rPr>
+        <w:t xml:space="preserve">This document </w:t>
+      </w:r>
+      <w:r>
+        <w:rPr>
+          <w:lang w:val="en-US"/>
+        </w:rPr>
+        <w:t xml:space="preserve">is the Software Design Description (SDD) of Oxword Fictionary. It </w:t>
+      </w:r>
+      <w:r>
+        <w:rPr>
+          <w:lang w:val="en-US"/>
+        </w:rPr>
+        <w:t xml:space="preserve">describes the </w:t>
+      </w:r>
+      <w:r>
+        <w:rPr>
+          <w:lang w:val="en-US"/>
+        </w:rPr>
+        <w:t>g</w:t>
+      </w:r>
+      <w:r>
+        <w:rPr>
+          <w:lang w:val="en-US"/>
+        </w:rPr>
+        <w:t xml:space="preserve">oals, constraints, plans and implementation </w:t>
+      </w:r>
+      <w:r>
+        <w:rPr>
+          <w:lang w:val="en-US"/>
+        </w:rPr>
+        <w:t>of</w:t>
+      </w:r>
+      <w:r>
+        <w:rPr>
+          <w:lang w:val="en-US"/>
+        </w:rPr>
+        <w:t xml:space="preserve"> the app, </w:t>
+      </w:r>
+      <w:r>
+        <w:rPr>
+          <w:lang w:val="en-US"/>
+        </w:rPr>
+        <w:t xml:space="preserve">and </w:t>
+      </w:r>
+      <w:r>
+        <w:rPr>
+          <w:lang w:val="en-US"/>
+        </w:rPr>
+        <w:t>the process of its development, distribution, and maintenance. It’s purpose is to provide a broad overview of everything, and although it does contain</w:t>
+      </w:r>
+      <w:r>
+        <w:rPr>
+          <w:lang w:val="en-US"/>
+        </w:rPr>
+        <w:t xml:space="preserve"> </w:t>
+      </w:r>
+      <w:r>
+        <w:rPr>
+          <w:lang w:val="en-US"/>
+        </w:rPr>
+        <w:t>detail</w:t>
+      </w:r>
+      <w:r>
+        <w:rPr>
+          <w:lang w:val="en-US"/>
+        </w:rPr>
+        <w:t xml:space="preserve"> in some areas</w:t>
+      </w:r>
+      <w:r>
+        <w:rPr>
+          <w:lang w:val="en-US"/>
+        </w:rPr>
+        <w:t>, it is not meant to be exhaustive.</w:t>
+      </w:r>
+    </w:p>
+    <w:p>
+      <w:pPr>
         <w:pStyle w:val="Titre3"/>
         <w:rPr>
           <w:lang w:val="en-US"/>
         </w:rPr>
       </w:pPr>
-      <w:bookmarkStart w:id="9" w:name="_Toc65488104"/>
+      <w:bookmarkStart w:id="9" w:name="_Toc66444611"/>
       <w:r>
         <w:rPr>
           <w:lang w:val="en-US"/>
         </w:rPr>
         <w:t>Overview</w:t>
       </w:r>
+      <w:bookmarkEnd w:id="9"/>
+    </w:p>
+    <w:p>
+      <w:pPr>
+        <w:rPr>
+          <w:lang w:val="en-US"/>
+        </w:rPr>
+      </w:pPr>
+      <w:r>
+        <w:rPr>
+          <w:lang w:val="en-US"/>
+        </w:rPr>
+        <w:t xml:space="preserve">This SDD is </w:t>
+      </w:r>
+      <w:r>
+        <w:rPr>
+          <w:lang w:val="en-US"/>
+        </w:rPr>
+        <w:t>contains</w:t>
+      </w:r>
+      <w:r>
+        <w:rPr>
+          <w:lang w:val="en-US"/>
+        </w:rPr>
+        <w:t xml:space="preserve"> two parts:</w:t>
+      </w:r>
+    </w:p>
+    <w:p>
+      <w:pPr>
+        <w:rPr>
+          <w:lang w:val="en-US"/>
+        </w:rPr>
+      </w:pPr>
+      <w:hyperlink w:anchor="_Design_Description_Information" w:history="1">
+        <w:r>
+          <w:rPr>
+            <w:rStyle w:val="Lienhypertexte"/>
+            <w:lang w:val="en-US"/>
+          </w:rPr>
+          <w:t>Design Descriptio</w:t>
+        </w:r>
+        <w:r>
+          <w:rPr>
+            <w:rStyle w:val="Lienhypertexte"/>
+            <w:lang w:val="en-US"/>
+          </w:rPr>
+          <w:t>n</w:t>
+        </w:r>
+        <w:r>
+          <w:rPr>
+            <w:rStyle w:val="Lienhypertexte"/>
+            <w:lang w:val="en-US"/>
+          </w:rPr>
+          <w:t xml:space="preserve"> Information</w:t>
+        </w:r>
+      </w:hyperlink>
+      <w:r>
+        <w:rPr>
+          <w:lang w:val="en-US"/>
+        </w:rPr>
+        <w:t xml:space="preserve"> </w:t>
+      </w:r>
+      <w:r>
+        <w:rPr>
+          <w:lang w:val="en-US"/>
+        </w:rPr>
+        <w:t>–</w:t>
+      </w:r>
+      <w:r>
+        <w:rPr>
+          <w:lang w:val="en-US"/>
+        </w:rPr>
+        <w:t xml:space="preserve"> </w:t>
+      </w:r>
+      <w:r>
+        <w:rPr>
+          <w:lang w:val="en-US"/>
+        </w:rPr>
+        <w:t>A</w:t>
+      </w:r>
+      <w:r>
+        <w:rPr>
+          <w:lang w:val="en-US"/>
+        </w:rPr>
+        <w:t xml:space="preserve">n overview of the project from several perspectives, </w:t>
+      </w:r>
+      <w:r>
+        <w:rPr>
+          <w:lang w:val="en-US"/>
+        </w:rPr>
+        <w:t>and a description of the quality and business goals, as well as the issues and constraints we have and our plans to overcome them.</w:t>
+      </w:r>
+    </w:p>
+    <w:p>
+      <w:pPr>
+        <w:rPr>
+          <w:lang w:val="en-US"/>
+        </w:rPr>
+      </w:pPr>
+      <w:hyperlink w:anchor="_Design_Description_Organization" w:history="1">
+        <w:r>
+          <w:rPr>
+            <w:rStyle w:val="Lienhypertexte"/>
+            <w:lang w:val="en-US"/>
+          </w:rPr>
+          <w:t>Design Descri</w:t>
+        </w:r>
+        <w:r>
+          <w:rPr>
+            <w:rStyle w:val="Lienhypertexte"/>
+            <w:lang w:val="en-US"/>
+          </w:rPr>
+          <w:t>p</w:t>
+        </w:r>
+        <w:r>
+          <w:rPr>
+            <w:rStyle w:val="Lienhypertexte"/>
+            <w:lang w:val="en-US"/>
+          </w:rPr>
+          <w:t>tion Organization</w:t>
+        </w:r>
+      </w:hyperlink>
+      <w:r>
+        <w:rPr>
+          <w:lang w:val="en-US"/>
+        </w:rPr>
+        <w:t xml:space="preserve"> – A detailed description of the structure and functions of the app, including the business functions, user interface, and the logical structure of the software.</w:t>
+      </w:r>
     </w:p>
     <w:p>
       <w:pPr>
@@ -1733,13 +1842,143 @@
           <w:lang w:val="en-US"/>
         </w:rPr>
       </w:pPr>
-      <w:r>
-        <w:rPr>
-          <w:lang w:val="en-US"/>
-        </w:rPr>
-        <w:t>References</w:t>
-      </w:r>
-      <w:bookmarkEnd w:id="9"/>
+      <w:bookmarkStart w:id="10" w:name="_Toc66444612"/>
+      <w:r>
+        <w:rPr>
+          <w:lang w:val="en-US"/>
+        </w:rPr>
+        <w:t>Definitions</w:t>
+      </w:r>
+      <w:bookmarkEnd w:id="10"/>
+    </w:p>
+    <w:p>
+      <w:pPr>
+        <w:rPr>
+          <w:lang w:val="en-US"/>
+        </w:rPr>
+      </w:pPr>
+      <w:r>
+        <w:rPr>
+          <w:b/>
+          <w:bCs/>
+          <w:lang w:val="en-US"/>
+        </w:rPr>
+        <w:t>SDD</w:t>
+      </w:r>
+      <w:r>
+        <w:rPr>
+          <w:b/>
+          <w:bCs/>
+          <w:lang w:val="en-US"/>
+        </w:rPr>
+        <w:t>:</w:t>
+      </w:r>
+      <w:r>
+        <w:rPr>
+          <w:lang w:val="en-US"/>
+        </w:rPr>
+        <w:t xml:space="preserve"> </w:t>
+      </w:r>
+      <w:r>
+        <w:rPr>
+          <w:lang w:val="en-US"/>
+        </w:rPr>
+        <w:t>Software Design Description</w:t>
+      </w:r>
+      <w:r>
+        <w:rPr>
+          <w:lang w:val="en-US"/>
+        </w:rPr>
+        <w:t>; A document that describes a plan for how a project works by looking at it from several perspectives.</w:t>
+      </w:r>
+      <w:r>
+        <w:rPr>
+          <w:lang w:val="en-US"/>
+        </w:rPr>
+        <w:t xml:space="preserve"> This is an SDD.</w:t>
+      </w:r>
+    </w:p>
+    <w:p>
+      <w:pPr>
+        <w:rPr>
+          <w:lang w:val="en-US"/>
+        </w:rPr>
+      </w:pPr>
+      <w:r>
+        <w:rPr>
+          <w:b/>
+          <w:bCs/>
+          <w:lang w:val="en-US"/>
+        </w:rPr>
+        <w:t>Oxword Fictionary</w:t>
+      </w:r>
+      <w:r>
+        <w:rPr>
+          <w:b/>
+          <w:bCs/>
+          <w:lang w:val="en-US"/>
+        </w:rPr>
+        <w:t>:</w:t>
+      </w:r>
+      <w:r>
+        <w:rPr>
+          <w:lang w:val="en-US"/>
+        </w:rPr>
+        <w:t xml:space="preserve"> </w:t>
+      </w:r>
+      <w:r>
+        <w:rPr>
+          <w:lang w:val="en-US"/>
+        </w:rPr>
+        <w:t>The</w:t>
+      </w:r>
+      <w:r>
+        <w:rPr>
+          <w:lang w:val="en-US"/>
+        </w:rPr>
+        <w:t xml:space="preserve"> fake dictionary app that</w:t>
+      </w:r>
+      <w:r>
+        <w:rPr>
+          <w:lang w:val="en-US"/>
+        </w:rPr>
+        <w:t xml:space="preserve"> we’re making.</w:t>
+      </w:r>
+    </w:p>
+    <w:p>
+      <w:pPr>
+        <w:rPr>
+          <w:lang w:val="en-US"/>
+        </w:rPr>
+      </w:pPr>
+      <w:r>
+        <w:rPr>
+          <w:b/>
+          <w:bCs/>
+          <w:lang w:val="en-US"/>
+        </w:rPr>
+        <w:t>View</w:t>
+      </w:r>
+      <w:r>
+        <w:rPr>
+          <w:b/>
+          <w:bCs/>
+          <w:lang w:val="en-US"/>
+        </w:rPr>
+        <w:t>:</w:t>
+      </w:r>
+      <w:r>
+        <w:rPr>
+          <w:lang w:val="en-US"/>
+        </w:rPr>
+        <w:t xml:space="preserve"> A view of the project from a specific type of person’s perspective, such as a user’s view, a programmer’s view, or a</w:t>
+      </w:r>
+      <w:r>
+        <w:rPr>
+          <w:lang w:val="en-US"/>
+        </w:rPr>
+        <w:t xml:space="preserve"> businessman’s view.</w:t>
+      </w:r>
     </w:p>
     <w:p>
       <w:pPr>
@@ -1748,23 +1987,7 @@
           <w:lang w:val="en-US"/>
         </w:rPr>
       </w:pPr>
-      <w:bookmarkStart w:id="10" w:name="_Toc65488105"/>
-      <w:r>
-        <w:rPr>
-          <w:lang w:val="en-US"/>
-        </w:rPr>
-        <w:t>Definitions</w:t>
-      </w:r>
-      <w:bookmarkEnd w:id="10"/>
-    </w:p>
-    <w:p>
-      <w:pPr>
-        <w:pStyle w:val="Titre3"/>
-        <w:rPr>
-          <w:lang w:val="en-US"/>
-        </w:rPr>
-      </w:pPr>
-      <w:bookmarkStart w:id="11" w:name="_Toc65488106"/>
+      <w:bookmarkStart w:id="11" w:name="_Toc66444613"/>
       <w:r>
         <w:rPr>
           <w:lang w:val="en-US"/>
@@ -1821,7 +2044,13 @@
         <w:rPr>
           <w:lang w:val="en-US"/>
         </w:rPr>
-        <w:t>Here is a little diagram of the different stages of development of the Oxword Fictionary app:</w:t>
+        <w:t xml:space="preserve">Here is a little diagram of the </w:t>
+      </w:r>
+      <w:r>
+        <w:rPr>
+          <w:lang w:val="en-US"/>
+        </w:rPr>
+        <w:t>software development life cycle of our app:</w:t>
       </w:r>
     </w:p>
     <w:p>
@@ -1835,6 +2064,7 @@
           <w:noProof/>
           <w:lang w:val="en-US"/>
         </w:rPr>
+        <w:lastRenderedPageBreak/>
         <w:drawing>
           <wp:inline distT="0" distB="0" distL="0" distR="0" wp14:anchorId="15D3DE52" wp14:editId="5923B441">
             <wp:extent cx="5743575" cy="3409950"/>
@@ -1937,7 +2167,7 @@
         <w:rPr>
           <w:lang w:val="en-US"/>
         </w:rPr>
-        <w:t xml:space="preserve"> and the one we are in now.</w:t>
+        <w:t>.</w:t>
       </w:r>
     </w:p>
     <w:p>
@@ -1973,14 +2203,43 @@
         <w:rPr>
           <w:lang w:val="en-US"/>
         </w:rPr>
-        <w:t xml:space="preserve">a detailed plan for the important decisions and structure of the project in all its aspects. It can be thought of as the blueprint for the project, and it is </w:t>
-      </w:r>
-      <w:r>
-        <w:rPr>
-          <w:lang w:val="en-US"/>
-        </w:rPr>
-        <w:lastRenderedPageBreak/>
-        <w:t>important to make it early and carefully so that the rest of the project proceeds in a structured fashion.</w:t>
+        <w:t>a detailed plan for the important decisions and structure of the project in all its aspects. It can be thought of as the blueprint for the project, an</w:t>
+      </w:r>
+      <w:r>
+        <w:rPr>
+          <w:lang w:val="en-US"/>
+        </w:rPr>
+        <w:t xml:space="preserve">d allows </w:t>
+      </w:r>
+      <w:r>
+        <w:rPr>
+          <w:lang w:val="en-US"/>
+        </w:rPr>
+        <w:t xml:space="preserve">rest of the </w:t>
+      </w:r>
+      <w:r>
+        <w:rPr>
+          <w:lang w:val="en-US"/>
+        </w:rPr>
+        <w:t>development process</w:t>
+      </w:r>
+      <w:r>
+        <w:rPr>
+          <w:lang w:val="en-US"/>
+        </w:rPr>
+        <w:t xml:space="preserve"> </w:t>
+      </w:r>
+      <w:r>
+        <w:rPr>
+          <w:lang w:val="en-US"/>
+        </w:rPr>
+        <w:t>to proceed</w:t>
+      </w:r>
+      <w:r>
+        <w:rPr>
+          <w:lang w:val="en-US"/>
+        </w:rPr>
+        <w:t xml:space="preserve"> in a structured fashion.</w:t>
       </w:r>
     </w:p>
     <w:p>
@@ -2015,21 +2274,7 @@
             <w:rStyle w:val="Lienhypertexte"/>
             <w:lang w:val="en-US"/>
           </w:rPr>
-          <w:t>Archite</w:t>
-        </w:r>
-        <w:r>
-          <w:rPr>
-            <w:rStyle w:val="Lienhypertexte"/>
-            <w:lang w:val="en-US"/>
-          </w:rPr>
-          <w:t>c</w:t>
-        </w:r>
-        <w:r>
-          <w:rPr>
-            <w:rStyle w:val="Lienhypertexte"/>
-            <w:lang w:val="en-US"/>
-          </w:rPr>
-          <w:t>tural Views</w:t>
+          <w:t>Architectural Views</w:t>
         </w:r>
       </w:hyperlink>
       <w:r>
@@ -2051,14 +2296,16 @@
           <w:lang w:val="en-US"/>
         </w:rPr>
       </w:pPr>
-      <w:bookmarkStart w:id="12" w:name="_Toc65488107"/>
+      <w:bookmarkStart w:id="12" w:name="_Design_Description_Information"/>
+      <w:bookmarkStart w:id="13" w:name="_Toc66444614"/>
+      <w:bookmarkEnd w:id="12"/>
       <w:r>
         <w:rPr>
           <w:lang w:val="en-US"/>
         </w:rPr>
         <w:t>Design Description Information</w:t>
       </w:r>
-      <w:bookmarkEnd w:id="12"/>
+      <w:bookmarkEnd w:id="13"/>
     </w:p>
     <w:p>
       <w:pPr>
@@ -2067,27 +2314,138 @@
           <w:lang w:val="en-US"/>
         </w:rPr>
       </w:pPr>
-      <w:bookmarkStart w:id="13" w:name="_Toc65488108"/>
+      <w:bookmarkStart w:id="14" w:name="_Toc66444615"/>
       <w:r>
         <w:rPr>
           <w:lang w:val="en-US"/>
         </w:rPr>
         <w:t>Introduction</w:t>
       </w:r>
-      <w:bookmarkEnd w:id="13"/>
-    </w:p>
-    <w:p>
-      <w:pPr>
-        <w:rPr>
-          <w:lang w:val="en-US"/>
-        </w:rPr>
-      </w:pPr>
-      <w:bookmarkStart w:id="14" w:name="_Toc65488110"/>
+      <w:bookmarkEnd w:id="14"/>
+    </w:p>
+    <w:p>
+      <w:pPr>
+        <w:rPr>
+          <w:lang w:val="en-US"/>
+        </w:rPr>
+      </w:pPr>
       <w:r>
         <w:rPr>
           <w:lang w:val="en-US"/>
         </w:rPr>
         <w:t xml:space="preserve">The Design Description Information </w:t>
+      </w:r>
+      <w:r>
+        <w:rPr>
+          <w:lang w:val="en-US"/>
+        </w:rPr>
+        <w:t xml:space="preserve">is an analysis and description of </w:t>
+      </w:r>
+      <w:r>
+        <w:rPr>
+          <w:lang w:val="en-US"/>
+        </w:rPr>
+        <w:t xml:space="preserve">the project, our </w:t>
+      </w:r>
+      <w:r>
+        <w:rPr>
+          <w:lang w:val="en-US"/>
+        </w:rPr>
+        <w:t>goals</w:t>
+      </w:r>
+      <w:r>
+        <w:rPr>
+          <w:lang w:val="en-US"/>
+        </w:rPr>
+        <w:t>, constraints, the various issues we may come upon, and how we plan to overcome these issues. It has three sections:</w:t>
+      </w:r>
+    </w:p>
+    <w:p>
+      <w:pPr>
+        <w:rPr>
+          <w:lang w:val="en-US"/>
+        </w:rPr>
+      </w:pPr>
+      <w:r>
+        <w:rPr>
+          <w:b/>
+          <w:bCs/>
+          <w:lang w:val="en-US"/>
+        </w:rPr>
+        <w:lastRenderedPageBreak/>
+        <w:t>1. Architectural Goals and Constraints</w:t>
+      </w:r>
+      <w:r>
+        <w:rPr>
+          <w:b/>
+          <w:bCs/>
+          <w:lang w:val="en-US"/>
+        </w:rPr>
+        <w:t xml:space="preserve">: </w:t>
+      </w:r>
+      <w:r>
+        <w:rPr>
+          <w:lang w:val="en-US"/>
+        </w:rPr>
+        <w:t xml:space="preserve">The goals for our project, and the things that might constrain us that we need to be aware of. </w:t>
+      </w:r>
+    </w:p>
+    <w:p>
+      <w:pPr>
+        <w:rPr>
+          <w:lang w:val="en-US"/>
+        </w:rPr>
+      </w:pPr>
+      <w:r>
+        <w:rPr>
+          <w:b/>
+          <w:bCs/>
+          <w:lang w:val="en-US"/>
+        </w:rPr>
+        <w:t>2. Architectural Views</w:t>
+      </w:r>
+      <w:r>
+        <w:rPr>
+          <w:b/>
+          <w:bCs/>
+          <w:lang w:val="en-US"/>
+        </w:rPr>
+        <w:t xml:space="preserve">: </w:t>
+      </w:r>
+      <w:r>
+        <w:rPr>
+          <w:lang w:val="en-US"/>
+        </w:rPr>
+        <w:t>An examination of the project from several perspectives: that of the users, logic, and deployment.</w:t>
+      </w:r>
+    </w:p>
+    <w:p>
+      <w:pPr>
+        <w:rPr>
+          <w:lang w:val="en-US"/>
+        </w:rPr>
+      </w:pPr>
+      <w:r>
+        <w:rPr>
+          <w:b/>
+          <w:bCs/>
+          <w:lang w:val="en-US"/>
+        </w:rPr>
+        <w:t>3. Goals and Plans</w:t>
+      </w:r>
+      <w:r>
+        <w:rPr>
+          <w:b/>
+          <w:bCs/>
+          <w:lang w:val="en-US"/>
+        </w:rPr>
+        <w:t xml:space="preserve">: </w:t>
+      </w:r>
+      <w:r>
+        <w:rPr>
+          <w:lang w:val="en-US"/>
+        </w:rPr>
+        <w:t>A more detailed description of our goals and what we plan to do if something goes wrong.</w:t>
       </w:r>
     </w:p>
     <w:p>
@@ -2098,13 +2456,16 @@
           <w:lang w:val="en-US"/>
         </w:rPr>
       </w:pPr>
+      <w:bookmarkStart w:id="15" w:name="_Toc66444616"/>
+      <w:bookmarkStart w:id="16" w:name="_Architectural_Goals_and"/>
+      <w:bookmarkEnd w:id="16"/>
       <w:r>
         <w:rPr>
           <w:lang w:val="en-US"/>
         </w:rPr>
         <w:t>Architectural Goals and Constraints</w:t>
       </w:r>
-      <w:bookmarkEnd w:id="14"/>
+      <w:bookmarkEnd w:id="15"/>
     </w:p>
     <w:p>
       <w:pPr>
@@ -2219,14 +2580,12 @@
         </w:rPr>
         <w:t xml:space="preserve">We don’t have many specific security goals, as long as our app doesn’t break </w:t>
       </w:r>
-      <w:proofErr w:type="spellStart"/>
-      <w:r>
-        <w:rPr>
-          <w:lang w:val="en-US"/>
-        </w:rPr>
-        <w:t>peoples’s</w:t>
-      </w:r>
-      <w:proofErr w:type="spellEnd"/>
+      <w:r>
+        <w:rPr>
+          <w:lang w:val="en-US"/>
+        </w:rPr>
+        <w:t>people’s</w:t>
+      </w:r>
       <w:r>
         <w:rPr>
           <w:lang w:val="en-US"/>
@@ -2331,12 +2690,6 @@
         </w:rPr>
         <w:t xml:space="preserve"> At least five people will be able to use our app at the same time without noticing any problems.</w:t>
       </w:r>
-      <w:r>
-        <w:rPr>
-          <w:lang w:val="en-US"/>
-        </w:rPr>
-        <w:t xml:space="preserve"> This isn’t a very high goal.</w:t>
-      </w:r>
     </w:p>
     <w:p>
       <w:pPr>
@@ -2473,15 +2826,17 @@
         <w:rPr>
           <w:lang w:val="en-US"/>
         </w:rPr>
-        <w:t xml:space="preserve">. If people have to wait this long they’ll start thinking of other things and getting bored, so if they’re expected </w:t>
-      </w:r>
-      <w:r>
-        <w:rPr>
-          <w:lang w:val="en-US"/>
-        </w:rPr>
-        <w:lastRenderedPageBreak/>
-        <w:t>to wait, have something else for them to do in the meantime (at least an estimate for how much longer they’ll have to keep waiting!)</w:t>
-      </w:r>
+        <w:t>. If people have to wait this long they’ll start thinking of other things and getting bored, so if they’re expected to wait, have something else for them to do in the meantime (at least an estimate for how much longer they’ll have to keep waiting!)</w:t>
+      </w:r>
+    </w:p>
+    <w:p>
+      <w:pPr>
+        <w:pStyle w:val="Paragraphedeliste"/>
+        <w:ind w:left="1440"/>
+        <w:rPr>
+          <w:lang w:val="en-US"/>
+        </w:rPr>
+      </w:pPr>
     </w:p>
     <w:p>
       <w:pPr>
@@ -2516,16 +2871,17 @@
           <w:lang w:val="en-US"/>
         </w:rPr>
       </w:pPr>
-      <w:bookmarkStart w:id="15" w:name="_Toc65488111"/>
-      <w:bookmarkStart w:id="16" w:name="_Architectural_Views"/>
-      <w:bookmarkEnd w:id="16"/>
-      <w:r>
-        <w:rPr>
-          <w:lang w:val="en-US"/>
-        </w:rPr>
+      <w:bookmarkStart w:id="17" w:name="_Architectural_Views"/>
+      <w:bookmarkStart w:id="18" w:name="_Toc66444617"/>
+      <w:bookmarkEnd w:id="17"/>
+      <w:r>
+        <w:rPr>
+          <w:lang w:val="en-US"/>
+        </w:rPr>
+        <w:lastRenderedPageBreak/>
         <w:t>Architectural Views</w:t>
       </w:r>
-      <w:bookmarkEnd w:id="15"/>
+      <w:bookmarkEnd w:id="18"/>
     </w:p>
     <w:p>
       <w:pPr>
@@ -2586,7 +2942,13 @@
         <w:rPr>
           <w:lang w:val="en-US"/>
         </w:rPr>
-        <w:t xml:space="preserve">for </w:t>
+        <w:t>F</w:t>
+      </w:r>
+      <w:r>
+        <w:rPr>
+          <w:lang w:val="en-US"/>
+        </w:rPr>
+        <w:t xml:space="preserve">or </w:t>
       </w:r>
       <w:r>
         <w:rPr>
@@ -2622,7 +2984,13 @@
         <w:rPr>
           <w:lang w:val="en-US"/>
         </w:rPr>
-        <w:t xml:space="preserve">for managers and developers. </w:t>
+        <w:t>F</w:t>
+      </w:r>
+      <w:r>
+        <w:rPr>
+          <w:lang w:val="en-US"/>
+        </w:rPr>
+        <w:t xml:space="preserve">or managers and developers. </w:t>
       </w:r>
       <w:r>
         <w:rPr>
@@ -2671,7 +3039,13 @@
         <w:rPr>
           <w:lang w:val="en-US"/>
         </w:rPr>
-        <w:t xml:space="preserve">for managers and developers. It shows </w:t>
+        <w:t>F</w:t>
+      </w:r>
+      <w:r>
+        <w:rPr>
+          <w:lang w:val="en-US"/>
+        </w:rPr>
+        <w:t xml:space="preserve">or managers and developers. It shows </w:t>
       </w:r>
       <w:r>
         <w:rPr>
@@ -2789,7 +3163,7 @@
           <w:lang w:val="en-US"/>
         </w:rPr>
       </w:pPr>
-      <w:bookmarkStart w:id="17" w:name="_Toc65056082"/>
+      <w:bookmarkStart w:id="19" w:name="_Toc65056082"/>
       <w:r>
         <w:rPr>
           <w:lang w:val="en-US"/>
@@ -2797,34 +3171,7 @@
         <w:t>There are three tiers of users: admins, users, and visitors. The higher tiers can do everything the lower ones can do, and more.</w:t>
       </w:r>
     </w:p>
-    <w:p>
-      <w:pPr>
-        <w:pStyle w:val="Titre5"/>
-        <w:rPr>
-          <w:lang w:val="en-US"/>
-        </w:rPr>
-      </w:pPr>
-      <w:r>
-        <w:rPr>
-          <w:lang w:val="en-US"/>
-        </w:rPr>
-        <w:t>Use Case Realizations</w:t>
-      </w:r>
-      <w:bookmarkEnd w:id="17"/>
-    </w:p>
-    <w:p>
-      <w:pPr>
-        <w:rPr>
-          <w:lang w:val="en-US"/>
-        </w:rPr>
-      </w:pPr>
-      <w:r>
-        <w:rPr>
-          <w:lang w:val="en-US"/>
-        </w:rPr>
-        <w:t>n/a</w:t>
-      </w:r>
-    </w:p>
+    <w:bookmarkEnd w:id="19"/>
     <w:p>
       <w:pPr>
         <w:pStyle w:val="Titre4"/>
@@ -2841,6 +3188,7 @@
         <w:rPr>
           <w:lang w:val="en-US"/>
         </w:rPr>
+        <w:lastRenderedPageBreak/>
         <w:t>Logical View</w:t>
       </w:r>
     </w:p>
@@ -2916,7 +3264,25 @@
         <w:rPr>
           <w:lang w:val="en-US"/>
         </w:rPr>
-        <w:t>: the phone application where the users make and view words along with all the other app functionality</w:t>
+        <w:t xml:space="preserve">: </w:t>
+      </w:r>
+      <w:r>
+        <w:rPr>
+          <w:lang w:val="en-US"/>
+        </w:rPr>
+        <w:t>T</w:t>
+      </w:r>
+      <w:r>
+        <w:rPr>
+          <w:lang w:val="en-US"/>
+        </w:rPr>
+        <w:t>he phone application where the users make and view words along with all the other app functionality</w:t>
+      </w:r>
+      <w:r>
+        <w:rPr>
+          <w:lang w:val="en-US"/>
+        </w:rPr>
+        <w:t>.</w:t>
       </w:r>
     </w:p>
     <w:p>
@@ -2948,7 +3314,25 @@
         <w:rPr>
           <w:lang w:val="en-US"/>
         </w:rPr>
-        <w:t xml:space="preserve"> all the online stuff that users have access to. This will all be on GitHub. It will include our source code, wiki, and other documentation for both users and developers</w:t>
+        <w:t xml:space="preserve"> </w:t>
+      </w:r>
+      <w:r>
+        <w:rPr>
+          <w:lang w:val="en-US"/>
+        </w:rPr>
+        <w:t>A</w:t>
+      </w:r>
+      <w:r>
+        <w:rPr>
+          <w:lang w:val="en-US"/>
+        </w:rPr>
+        <w:t>ll the online stuff that users have access to. This will all be on GitHub. It will include our source code, wiki, and other documentation for both users and developers</w:t>
+      </w:r>
+      <w:r>
+        <w:rPr>
+          <w:lang w:val="en-US"/>
+        </w:rPr>
+        <w:t>.</w:t>
       </w:r>
     </w:p>
     <w:p>
@@ -2974,21 +3358,19 @@
         <w:rPr>
           <w:lang w:val="en-US"/>
         </w:rPr>
-        <w:t xml:space="preserve">: we will have a database hosted by </w:t>
-      </w:r>
-      <w:proofErr w:type="spellStart"/>
-      <w:r>
-        <w:rPr>
-          <w:lang w:val="en-US"/>
-        </w:rPr>
-        <w:t>DreamHost</w:t>
-      </w:r>
-      <w:proofErr w:type="spellEnd"/>
-      <w:r>
-        <w:rPr>
-          <w:lang w:val="en-US"/>
-        </w:rPr>
-        <w:t xml:space="preserve"> that will store all our words, definitions, user info and passwords, etc.</w:t>
+        <w:t xml:space="preserve">: </w:t>
+      </w:r>
+      <w:r>
+        <w:rPr>
+          <w:lang w:val="en-US"/>
+        </w:rPr>
+        <w:t>W</w:t>
+      </w:r>
+      <w:r>
+        <w:rPr>
+          <w:lang w:val="en-US"/>
+        </w:rPr>
+        <w:t>e will have a database hosted by DreamHost that will store all our words, definitions, user info and passwords, etc.</w:t>
       </w:r>
     </w:p>
     <w:p>
@@ -3032,13 +3414,31 @@
         <w:rPr>
           <w:lang w:val="en-US"/>
         </w:rPr>
-        <w:t xml:space="preserve"> actually the app</w:t>
+        <w:t xml:space="preserve"> </w:t>
+      </w:r>
+      <w:r>
+        <w:rPr>
+          <w:lang w:val="en-US"/>
+        </w:rPr>
+        <w:t xml:space="preserve">develop </w:t>
+      </w:r>
+      <w:r>
+        <w:rPr>
+          <w:lang w:val="en-US"/>
+        </w:rPr>
+        <w:t>the app</w:t>
       </w:r>
       <w:r>
         <w:rPr>
           <w:lang w:val="en-US"/>
         </w:rPr>
         <w:t>. Since we’re students, this is really just our personal laptops where we install and use all the programs we need like Visual Studio</w:t>
+      </w:r>
+      <w:r>
+        <w:rPr>
+          <w:lang w:val="en-US"/>
+        </w:rPr>
+        <w:t>.</w:t>
       </w:r>
     </w:p>
     <w:p>
@@ -3070,7 +3470,7 @@
         <w:rPr>
           <w:lang w:val="en-US"/>
         </w:rPr>
-        <w:t>This is a description of how the information will flow between the various parts when the app is actually being used and developed.</w:t>
+        <w:t>This is a description of how the information will flow between the various parts when the app is being used and developed.</w:t>
       </w:r>
     </w:p>
     <w:p>
@@ -3107,19 +3507,29 @@
         </w:rPr>
         <w:t xml:space="preserve"> The app will run on </w:t>
       </w:r>
-      <w:proofErr w:type="spellStart"/>
-      <w:r>
-        <w:rPr>
-          <w:lang w:val="en-US"/>
-        </w:rPr>
-        <w:t>users’s</w:t>
-      </w:r>
-      <w:proofErr w:type="spellEnd"/>
-      <w:r>
-        <w:rPr>
-          <w:lang w:val="en-US"/>
-        </w:rPr>
-        <w:t xml:space="preserve"> phones, and send and access information from our database through the internet.</w:t>
+      <w:r>
+        <w:rPr>
+          <w:lang w:val="en-US"/>
+        </w:rPr>
+        <w:t>users’</w:t>
+      </w:r>
+      <w:r>
+        <w:rPr>
+          <w:lang w:val="en-US"/>
+        </w:rPr>
+        <w:t xml:space="preserve"> phones</w:t>
+      </w:r>
+      <w:r>
+        <w:rPr>
+          <w:lang w:val="en-US"/>
+        </w:rPr>
+        <w:t xml:space="preserve"> </w:t>
+      </w:r>
+      <w:r>
+        <w:rPr>
+          <w:lang w:val="en-US"/>
+        </w:rPr>
+        <w:t>and send and access information from our database through the internet.</w:t>
       </w:r>
     </w:p>
     <w:p>
@@ -3151,14 +3561,14 @@
           <w:lang w:val="en-US"/>
         </w:rPr>
       </w:pPr>
-      <w:bookmarkStart w:id="18" w:name="_Toc65488112"/>
+      <w:bookmarkStart w:id="20" w:name="_Toc66444618"/>
       <w:r>
         <w:rPr>
           <w:lang w:val="en-US"/>
         </w:rPr>
         <w:t>Goals and Plans</w:t>
       </w:r>
-      <w:bookmarkEnd w:id="18"/>
+      <w:bookmarkEnd w:id="20"/>
     </w:p>
     <w:p>
       <w:pPr>
@@ -3184,7 +3594,28 @@
         <w:rPr>
           <w:lang w:val="en-US"/>
         </w:rPr>
-        <w:t>We have no goals for how many users to get. Hopefully it’s not too much to handle.</w:t>
+        <w:t>We have no goals for how many users to get</w:t>
+      </w:r>
+      <w:r>
+        <w:rPr>
+          <w:lang w:val="en-US"/>
+        </w:rPr>
+        <w:t xml:space="preserve">. See the section above, </w:t>
+      </w:r>
+      <w:hyperlink w:anchor="_Architectural_Goals_and" w:history="1">
+        <w:r>
+          <w:rPr>
+            <w:rStyle w:val="Lienhypertexte"/>
+            <w:lang w:val="en-US"/>
+          </w:rPr>
+          <w:t>Architectural Goals and Constraints,</w:t>
+        </w:r>
+      </w:hyperlink>
+      <w:r>
+        <w:rPr>
+          <w:lang w:val="en-US"/>
+        </w:rPr>
+        <w:t xml:space="preserve"> to see our performance goals.</w:t>
       </w:r>
     </w:p>
     <w:p>
@@ -3211,7 +3642,7 @@
         <w:rPr>
           <w:lang w:val="en-US"/>
         </w:rPr>
-        <w:t xml:space="preserve">We don’t have many quality goals besides just being fun and easy to use, but here’s some basic goals: </w:t>
+        <w:t>Our main quality goal is to be fun and easy to use, but here are more concrete goals:</w:t>
       </w:r>
     </w:p>
     <w:p>
@@ -3247,13 +3678,26 @@
           <w:iCs/>
           <w:lang w:val="en-US"/>
         </w:rPr>
+        <w:lastRenderedPageBreak/>
         <w:t>Availability</w:t>
       </w:r>
       <w:r>
         <w:rPr>
           <w:lang w:val="en-US"/>
         </w:rPr>
-        <w:t>: app can be downloaded from GitHub. It won’t be on the Android or Mac app stores. It will be available for both Android and iOS phones.</w:t>
+        <w:t xml:space="preserve">: </w:t>
+      </w:r>
+      <w:r>
+        <w:rPr>
+          <w:lang w:val="en-US"/>
+        </w:rPr>
+        <w:t xml:space="preserve">The </w:t>
+      </w:r>
+      <w:r>
+        <w:rPr>
+          <w:lang w:val="en-US"/>
+        </w:rPr>
+        <w:t>app can be downloaded from GitHub. It won’t be on the Android or Mac app stores. It will be available for both Android and iOS phones.</w:t>
       </w:r>
     </w:p>
     <w:p>
@@ -3274,7 +3718,19 @@
         <w:rPr>
           <w:lang w:val="en-US"/>
         </w:rPr>
-        <w:t>: it can be used on Android and iOS phones.</w:t>
+        <w:t xml:space="preserve">: </w:t>
+      </w:r>
+      <w:r>
+        <w:rPr>
+          <w:lang w:val="en-US"/>
+        </w:rPr>
+        <w:t>I</w:t>
+      </w:r>
+      <w:r>
+        <w:rPr>
+          <w:lang w:val="en-US"/>
+        </w:rPr>
+        <w:t>t can be used on Android and iOS phones.</w:t>
       </w:r>
     </w:p>
     <w:p>
@@ -3295,7 +3751,19 @@
         <w:rPr>
           <w:lang w:val="en-US"/>
         </w:rPr>
-        <w:t>: accounts with usernames and passwords stored on our database.</w:t>
+        <w:t xml:space="preserve">: </w:t>
+      </w:r>
+      <w:r>
+        <w:rPr>
+          <w:lang w:val="en-US"/>
+        </w:rPr>
+        <w:t>A</w:t>
+      </w:r>
+      <w:r>
+        <w:rPr>
+          <w:lang w:val="en-US"/>
+        </w:rPr>
+        <w:t>ccounts with usernames and passwords stored on our database.</w:t>
       </w:r>
     </w:p>
     <w:p>
@@ -3311,7 +3779,7 @@
         </w:rPr>
         <w:t>Risks and Mitigation Plans</w:t>
       </w:r>
-      <w:bookmarkStart w:id="19" w:name="_Toc65056096"/>
+      <w:bookmarkStart w:id="21" w:name="_Toc65056096"/>
     </w:p>
     <w:p>
       <w:pPr>
@@ -3350,8 +3818,8 @@
       </w:r>
       <w:r>
         <w:rPr>
-          <w:b/>
-          <w:bCs/>
+          <w:i/>
+          <w:iCs/>
           <w:lang w:val="en-US"/>
         </w:rPr>
         <w:t>:</w:t>
@@ -3362,7 +3830,7 @@
         </w:rPr>
         <w:t xml:space="preserve"> If any of our software doesn’t work, we’ll just do our best to fix it or find an alternative program.</w:t>
       </w:r>
-      <w:bookmarkEnd w:id="19"/>
+      <w:bookmarkEnd w:id="21"/>
     </w:p>
     <w:p>
       <w:pPr>
@@ -3376,14 +3844,16 @@
           <w:lang w:val="en-US"/>
         </w:rPr>
       </w:pPr>
-      <w:bookmarkStart w:id="20" w:name="_Toc65488113"/>
+      <w:bookmarkStart w:id="22" w:name="_Design_Description_Organization"/>
+      <w:bookmarkStart w:id="23" w:name="_Toc66444619"/>
+      <w:bookmarkEnd w:id="22"/>
       <w:r>
         <w:rPr>
           <w:lang w:val="en-US"/>
         </w:rPr>
         <w:t>Design Description Organization</w:t>
       </w:r>
-      <w:bookmarkEnd w:id="20"/>
+      <w:bookmarkEnd w:id="23"/>
     </w:p>
     <w:p>
       <w:pPr>
@@ -3392,14 +3862,14 @@
           <w:lang w:val="en-US"/>
         </w:rPr>
       </w:pPr>
-      <w:bookmarkStart w:id="21" w:name="_Toc65488114"/>
+      <w:bookmarkStart w:id="24" w:name="_Toc66444620"/>
       <w:r>
         <w:rPr>
           <w:lang w:val="en-US"/>
         </w:rPr>
         <w:t>Introduction</w:t>
       </w:r>
-      <w:bookmarkEnd w:id="21"/>
+      <w:bookmarkEnd w:id="24"/>
     </w:p>
     <w:p>
       <w:pPr>
@@ -3432,7 +3902,13 @@
         <w:rPr>
           <w:lang w:val="en-US"/>
         </w:rPr>
-        <w:t>a description of the business functions. This is like a map describing what Oxword Fictionary is and what it does. It’s useful for a general understanding of the app and the project.</w:t>
+        <w:t>A</w:t>
+      </w:r>
+      <w:r>
+        <w:rPr>
+          <w:lang w:val="en-US"/>
+        </w:rPr>
+        <w:t xml:space="preserve"> description of the business functions. This is a map describing what Oxword Fictionary is and what it does. It’s useful for a general understanding of the app and the project.</w:t>
       </w:r>
     </w:p>
     <w:p>
@@ -3461,7 +3937,13 @@
         <w:rPr>
           <w:lang w:val="en-US"/>
         </w:rPr>
-        <w:t>a description of the overall structure of the software specifically. It contains a map of the different screens and what the user will be able to do on each screen.</w:t>
+        <w:t>A</w:t>
+      </w:r>
+      <w:r>
+        <w:rPr>
+          <w:lang w:val="en-US"/>
+        </w:rPr>
+        <w:t xml:space="preserve"> description of the overall structure of the software specifically. It contains a map of the different screens and what the user will be able to do on each screen.</w:t>
       </w:r>
     </w:p>
     <w:p>
@@ -3490,7 +3972,13 @@
         <w:rPr>
           <w:lang w:val="en-US"/>
         </w:rPr>
-        <w:t xml:space="preserve">a description of the UI of the app. In this SDD it only contains a set of goals we have for readability, fun, and </w:t>
+        <w:t>A</w:t>
+      </w:r>
+      <w:r>
+        <w:rPr>
+          <w:lang w:val="en-US"/>
+        </w:rPr>
+        <w:t xml:space="preserve"> description of the UI of the app. It only contains a set of goals we have for readability, fun, and </w:t>
       </w:r>
       <w:r>
         <w:rPr>
@@ -3531,7 +4019,19 @@
         <w:rPr>
           <w:lang w:val="en-US"/>
         </w:rPr>
-        <w:t xml:space="preserve">a detailed </w:t>
+        <w:t>A</w:t>
+      </w:r>
+      <w:r>
+        <w:rPr>
+          <w:lang w:val="en-US"/>
+        </w:rPr>
+        <w:t xml:space="preserve"> detailed </w:t>
+      </w:r>
+      <w:r>
+        <w:rPr>
+          <w:lang w:val="en-US"/>
+        </w:rPr>
+        <w:t>description of how the software will work.</w:t>
       </w:r>
     </w:p>
     <w:p>
@@ -3542,7 +4042,7 @@
           <w:lang w:val="en-US"/>
         </w:rPr>
       </w:pPr>
-      <w:bookmarkStart w:id="22" w:name="_Toc65488115"/>
+      <w:bookmarkStart w:id="25" w:name="_Toc66444621"/>
       <w:r>
         <w:rPr>
           <w:lang w:val="en-US"/>
@@ -3555,7 +4055,7 @@
         </w:rPr>
         <w:t xml:space="preserve"> Description</w:t>
       </w:r>
-      <w:bookmarkEnd w:id="22"/>
+      <w:bookmarkEnd w:id="25"/>
     </w:p>
     <w:p>
       <w:pPr>
@@ -3587,7 +4087,43 @@
         <w:rPr>
           <w:lang w:val="en-US"/>
         </w:rPr>
-        <w:t>business functions of the Oxward Fictionary. It’s basically trying to answer the questions “What is Oxword Fictionary? What kinds of things does it do?”</w:t>
+        <w:t>business functions of the Oxward Fictionary. It</w:t>
+      </w:r>
+      <w:r>
+        <w:rPr>
+          <w:lang w:val="en-US"/>
+        </w:rPr>
+        <w:t xml:space="preserve"> </w:t>
+      </w:r>
+      <w:r>
+        <w:rPr>
+          <w:lang w:val="en-US"/>
+        </w:rPr>
+        <w:t>answer</w:t>
+      </w:r>
+      <w:r>
+        <w:rPr>
+          <w:lang w:val="en-US"/>
+        </w:rPr>
+        <w:t>s</w:t>
+      </w:r>
+      <w:r>
+        <w:rPr>
+          <w:lang w:val="en-US"/>
+        </w:rPr>
+        <w:t xml:space="preserve"> the questions “What is Oxword Fictionary?</w:t>
+      </w:r>
+      <w:r>
+        <w:rPr>
+          <w:lang w:val="en-US"/>
+        </w:rPr>
+        <w:t>” and “</w:t>
+      </w:r>
+      <w:r>
+        <w:rPr>
+          <w:lang w:val="en-US"/>
+        </w:rPr>
+        <w:t>What kinds of things does it do?”</w:t>
       </w:r>
     </w:p>
     <w:p>
@@ -3617,6 +4153,7 @@
         <w:rPr>
           <w:lang w:val="en-US"/>
         </w:rPr>
+        <w:lastRenderedPageBreak/>
         <w:t>Here’s a diagram to answer that:</w:t>
       </w:r>
     </w:p>
@@ -3700,7 +4237,19 @@
         <w:rPr>
           <w:lang w:val="en-US"/>
         </w:rPr>
-        <w:t>The main purpose is to just be fun, and it’ll do this first and foremost through the fake dictionary, but it will also have social interaction and word making games to make it more interesting. Besides this there will also be an important feature of having accounts to allow people to interact with each other, as well as some basic app features such as changing the theme.</w:t>
+        <w:t>The main purpose is to just be fun, and it’ll do this first and foremost through the fake dictionary, but it will also have social interaction and word making games to make it more interesting. Besides this</w:t>
+      </w:r>
+      <w:r>
+        <w:rPr>
+          <w:lang w:val="en-US"/>
+        </w:rPr>
+        <w:t>,</w:t>
+      </w:r>
+      <w:r>
+        <w:rPr>
+          <w:lang w:val="en-US"/>
+        </w:rPr>
+        <w:t xml:space="preserve"> there will also be an important feature of having accounts to allow people to interact with each other, as well as some basic app features such as changing the theme.</w:t>
       </w:r>
     </w:p>
     <w:p>
@@ -3711,14 +4260,14 @@
           <w:lang w:val="en-US"/>
         </w:rPr>
       </w:pPr>
-      <w:bookmarkStart w:id="23" w:name="_Toc65488116"/>
+      <w:bookmarkStart w:id="26" w:name="_Toc66444622"/>
       <w:r>
         <w:rPr>
           <w:lang w:val="en-US"/>
         </w:rPr>
         <w:t>Dependency Description</w:t>
       </w:r>
-      <w:bookmarkEnd w:id="23"/>
+      <w:bookmarkEnd w:id="26"/>
     </w:p>
     <w:p>
       <w:pPr>
@@ -3768,7 +4317,13 @@
         <w:rPr>
           <w:lang w:val="en-US"/>
         </w:rPr>
-        <w:t>There are many things that could be added here, but for now all that will be included is a map of the different pages of the app, and the features and functionality that will be included in each page.</w:t>
+        <w:t>This section contains a map</w:t>
+      </w:r>
+      <w:r>
+        <w:rPr>
+          <w:lang w:val="en-US"/>
+        </w:rPr>
+        <w:t xml:space="preserve"> of the different pages of the app, and the features and functionality that will be included in each page.</w:t>
       </w:r>
     </w:p>
     <w:p>
@@ -3794,6 +4349,7 @@
         <w:rPr>
           <w:noProof/>
         </w:rPr>
+        <w:lastRenderedPageBreak/>
         <w:drawing>
           <wp:inline distT="0" distB="0" distL="0" distR="0" wp14:anchorId="44D1CCFA" wp14:editId="3FB1708E">
             <wp:extent cx="5744210" cy="3229610"/>
@@ -3862,14 +4418,14 @@
           <w:lang w:val="en-US"/>
         </w:rPr>
       </w:pPr>
-      <w:bookmarkStart w:id="24" w:name="_Toc65488117"/>
+      <w:bookmarkStart w:id="27" w:name="_Toc66444623"/>
       <w:r>
         <w:rPr>
           <w:lang w:val="en-US"/>
         </w:rPr>
         <w:t>Interface Description</w:t>
       </w:r>
-      <w:bookmarkEnd w:id="24"/>
+      <w:bookmarkEnd w:id="27"/>
     </w:p>
     <w:p>
       <w:pPr>
@@ -3895,7 +4451,13 @@
         <w:rPr>
           <w:lang w:val="en-US"/>
         </w:rPr>
-        <w:t xml:space="preserve">n is </w:t>
+        <w:t xml:space="preserve">n </w:t>
+      </w:r>
+      <w:r>
+        <w:rPr>
+          <w:lang w:val="en-US"/>
+        </w:rPr>
+        <w:t xml:space="preserve">contains </w:t>
       </w:r>
       <w:r>
         <w:rPr>
@@ -3907,7 +4469,7 @@
         <w:rPr>
           <w:lang w:val="en-US"/>
         </w:rPr>
-        <w:t>, as well as some optional demo screenshots, but we don’t have any of those.</w:t>
+        <w:t>.</w:t>
       </w:r>
     </w:p>
     <w:p>
@@ -3983,16 +4545,8 @@
         <w:rPr>
           <w:lang w:val="en-US"/>
         </w:rPr>
-        <w:t>ple smile and sometimes laugh from using the app/</w:t>
-      </w:r>
-      <w:proofErr w:type="spellStart"/>
-      <w:r>
-        <w:rPr>
-          <w:lang w:val="en-US"/>
-        </w:rPr>
-        <w:t>ui</w:t>
-      </w:r>
-      <w:proofErr w:type="spellEnd"/>
+        <w:t>ple smile and sometimes laugh from using the app/ui</w:t>
+      </w:r>
     </w:p>
     <w:p>
       <w:pPr>
@@ -4045,7 +4599,7 @@
         <w:rPr>
           <w:lang w:val="en-US"/>
         </w:rPr>
-        <w:t>Don’t force it or overdo it though</w:t>
+        <w:t>Don’t force it or overdo it</w:t>
       </w:r>
     </w:p>
     <w:p>
@@ -4199,21 +4753,7 @@
         <w:rPr>
           <w:lang w:val="en-US"/>
         </w:rPr>
-        <w:t xml:space="preserve">Fun, but also nice to look at so it doesn’t get annoying after </w:t>
-      </w:r>
-      <w:proofErr w:type="spellStart"/>
-      <w:r>
-        <w:rPr>
-          <w:lang w:val="en-US"/>
-        </w:rPr>
-        <w:t>awhile</w:t>
-      </w:r>
-      <w:proofErr w:type="spellEnd"/>
-      <w:r>
-        <w:rPr>
-          <w:lang w:val="en-US"/>
-        </w:rPr>
-        <w:t>.</w:t>
+        <w:t>Fun, but also nice to look at so it doesn’t get annoying after awhile</w:t>
       </w:r>
     </w:p>
     <w:p>
@@ -4267,6 +4807,7 @@
         <w:rPr>
           <w:lang w:val="en-US"/>
         </w:rPr>
+        <w:lastRenderedPageBreak/>
         <w:t>No unnecessary clutter</w:t>
       </w:r>
     </w:p>
@@ -4388,14 +4929,14 @@
           <w:lang w:val="en-US"/>
         </w:rPr>
       </w:pPr>
-      <w:bookmarkStart w:id="25" w:name="_Toc65488118"/>
+      <w:bookmarkStart w:id="28" w:name="_Toc66444624"/>
       <w:r>
         <w:rPr>
           <w:lang w:val="en-US"/>
         </w:rPr>
         <w:t>Detailed Design Description</w:t>
       </w:r>
-      <w:bookmarkEnd w:id="25"/>
+      <w:bookmarkEnd w:id="28"/>
     </w:p>
     <w:p>
       <w:pPr>
@@ -4427,7 +4968,19 @@
         <w:rPr>
           <w:lang w:val="en-US"/>
         </w:rPr>
-        <w:t>for the programmers so they have a better idea on how to structure the code.</w:t>
+        <w:t>for the programmers</w:t>
+      </w:r>
+      <w:r>
+        <w:rPr>
+          <w:lang w:val="en-US"/>
+        </w:rPr>
+        <w:t>,</w:t>
+      </w:r>
+      <w:r>
+        <w:rPr>
+          <w:lang w:val="en-US"/>
+        </w:rPr>
+        <w:t xml:space="preserve"> so they have a better idea on how to structure the code.</w:t>
       </w:r>
     </w:p>
     <w:p>
@@ -4457,7 +5010,6 @@
         <w:rPr>
           <w:lang w:val="en-US"/>
         </w:rPr>
-        <w:lastRenderedPageBreak/>
         <w:t xml:space="preserve">Since we are building Oxword Fictionary with Xamarin, the actual program flow and lifecycle is already designed, we just need to </w:t>
       </w:r>
       <w:r>
@@ -4490,6 +5042,12 @@
         </w:rPr>
         <w:t>The application starts</w:t>
       </w:r>
+      <w:r>
+        <w:rPr>
+          <w:lang w:val="en-US"/>
+        </w:rPr>
+        <w:t>.</w:t>
+      </w:r>
     </w:p>
     <w:p>
       <w:pPr>
@@ -4508,6 +5066,12 @@
         </w:rPr>
         <w:t>The main page is loaded</w:t>
       </w:r>
+      <w:r>
+        <w:rPr>
+          <w:lang w:val="en-US"/>
+        </w:rPr>
+        <w:t>.</w:t>
+      </w:r>
     </w:p>
     <w:p>
       <w:pPr>
@@ -4526,6 +5090,12 @@
         </w:rPr>
         <w:t>UI is rendered from View files (.XAML)</w:t>
       </w:r>
+      <w:r>
+        <w:rPr>
+          <w:lang w:val="en-US"/>
+        </w:rPr>
+        <w:t>.</w:t>
+      </w:r>
     </w:p>
     <w:p>
       <w:pPr>
@@ -4542,21 +5112,13 @@
         <w:rPr>
           <w:lang w:val="en-US"/>
         </w:rPr>
-        <w:t xml:space="preserve">Logic is handled with </w:t>
-      </w:r>
-      <w:proofErr w:type="spellStart"/>
-      <w:r>
-        <w:rPr>
-          <w:lang w:val="en-US"/>
-        </w:rPr>
-        <w:t>ViewModels</w:t>
-      </w:r>
-      <w:proofErr w:type="spellEnd"/>
-      <w:r>
-        <w:rPr>
-          <w:lang w:val="en-US"/>
-        </w:rPr>
-        <w:t xml:space="preserve"> file (written in C#)</w:t>
+        <w:t>Logic is handled with ViewModels file (written in C#)</w:t>
+      </w:r>
+      <w:r>
+        <w:rPr>
+          <w:lang w:val="en-US"/>
+        </w:rPr>
+        <w:t>.</w:t>
       </w:r>
     </w:p>
     <w:p>
@@ -4574,21 +5136,7 @@
         <w:rPr>
           <w:lang w:val="en-US"/>
         </w:rPr>
-        <w:t xml:space="preserve">The main page loads other pages, which have their own Views and </w:t>
-      </w:r>
-      <w:proofErr w:type="spellStart"/>
-      <w:r>
-        <w:rPr>
-          <w:lang w:val="en-US"/>
-        </w:rPr>
-        <w:t>ViewModel</w:t>
-      </w:r>
-      <w:proofErr w:type="spellEnd"/>
-      <w:r>
-        <w:rPr>
-          <w:lang w:val="en-US"/>
-        </w:rPr>
-        <w:t xml:space="preserve"> files, which can load other pages, or terminate, etc.</w:t>
+        <w:t>The main page loads other pages, which have their own Views and ViewModel files, which can load other pages, or terminate, etc.</w:t>
       </w:r>
     </w:p>
     <w:p>
@@ -4637,25 +5185,96 @@
         <w:rPr>
           <w:lang w:val="en-US"/>
         </w:rPr>
-        <w:t xml:space="preserve">We don’t need to implement any of this except the View files and </w:t>
-      </w:r>
-      <w:proofErr w:type="spellStart"/>
-      <w:r>
-        <w:rPr>
-          <w:lang w:val="en-US"/>
-        </w:rPr>
-        <w:t>ViewModels</w:t>
-      </w:r>
-      <w:proofErr w:type="spellEnd"/>
-      <w:r>
-        <w:rPr>
-          <w:lang w:val="en-US"/>
-        </w:rPr>
-        <w:t xml:space="preserve"> because the hard workers at Microsoft already did most of the backbone work for us when they made Xamarin.</w:t>
+        <w:t>We don’t need to implement any of this except the View files and ViewModels because the hard workers at Microsoft already did most of the backbone work for us when they made Xamarin.</w:t>
+      </w:r>
+    </w:p>
+    <w:p>
+      <w:pPr>
+        <w:rPr>
+          <w:lang w:val="en-US"/>
+        </w:rPr>
+      </w:pPr>
+      <w:r>
+        <w:rPr>
+          <w:lang w:val="en-US"/>
+        </w:rPr>
+        <w:t>Here is a diagram of the things we will implement:</w:t>
+      </w:r>
+    </w:p>
+    <w:p>
+      <w:pPr>
+        <w:rPr>
+          <w:lang w:val="en-US"/>
+        </w:rPr>
+      </w:pPr>
+      <w:r>
+        <w:rPr>
+          <w:noProof/>
+          <w:lang w:val="en-US"/>
+        </w:rPr>
+        <w:lastRenderedPageBreak/>
+        <w:drawing>
+          <wp:inline distT="0" distB="0" distL="0" distR="0" wp14:anchorId="36C098B8" wp14:editId="5F4FB0BE">
+            <wp:extent cx="5745480" cy="3779520"/>
+            <wp:effectExtent l="76200" t="76200" r="140970" b="125730"/>
+            <wp:docPr id="4" name="Image 4"/>
+            <wp:cNvGraphicFramePr>
+              <a:graphicFrameLocks xmlns:a="http://schemas.openxmlformats.org/drawingml/2006/main" noChangeAspect="1"/>
+            </wp:cNvGraphicFramePr>
+            <a:graphic xmlns:a="http://schemas.openxmlformats.org/drawingml/2006/main">
+              <a:graphicData uri="http://schemas.openxmlformats.org/drawingml/2006/picture">
+                <pic:pic xmlns:pic="http://schemas.openxmlformats.org/drawingml/2006/picture">
+                  <pic:nvPicPr>
+                    <pic:cNvPr id="0" name="Picture 2"/>
+                    <pic:cNvPicPr>
+                      <a:picLocks noChangeAspect="1" noChangeArrowheads="1"/>
+                    </pic:cNvPicPr>
+                  </pic:nvPicPr>
+                  <pic:blipFill>
+                    <a:blip r:embed="rId14" cstate="print">
+                      <a:extLst>
+                        <a:ext uri="{28A0092B-C50C-407E-A947-70E740481C1C}">
+                          <a14:useLocalDpi xmlns:a14="http://schemas.microsoft.com/office/drawing/2010/main" val="0"/>
+                        </a:ext>
+                      </a:extLst>
+                    </a:blip>
+                    <a:srcRect/>
+                    <a:stretch>
+                      <a:fillRect/>
+                    </a:stretch>
+                  </pic:blipFill>
+                  <pic:spPr bwMode="auto">
+                    <a:xfrm>
+                      <a:off x="0" y="0"/>
+                      <a:ext cx="5745480" cy="3779520"/>
+                    </a:xfrm>
+                    <a:prstGeom prst="rect">
+                      <a:avLst/>
+                    </a:prstGeom>
+                    <a:ln w="38100" cap="sq">
+                      <a:solidFill>
+                        <a:srgbClr val="000000"/>
+                      </a:solidFill>
+                      <a:prstDash val="solid"/>
+                      <a:miter lim="800000"/>
+                    </a:ln>
+                    <a:effectLst>
+                      <a:outerShdw blurRad="50800" dist="38100" dir="2700000" algn="tl" rotWithShape="0">
+                        <a:srgbClr val="000000">
+                          <a:alpha val="43000"/>
+                        </a:srgbClr>
+                      </a:outerShdw>
+                    </a:effectLst>
+                  </pic:spPr>
+                </pic:pic>
+              </a:graphicData>
+            </a:graphic>
+          </wp:inline>
+        </w:drawing>
       </w:r>
     </w:p>
     <w:sectPr>
-      <w:headerReference w:type="default" r:id="rId14"/>
+      <w:headerReference w:type="default" r:id="rId15"/>
       <w:pgSz w:w="11906" w:h="16838"/>
       <w:pgMar w:top="1417" w:right="1417" w:bottom="1417" w:left="1417" w:header="708" w:footer="708" w:gutter="0"/>
       <w:cols w:space="708"/>
@@ -6904,6 +7523,95 @@
     </w:lvl>
   </w:abstractNum>
   <w:abstractNum w:abstractNumId="21" w15:restartNumberingAfterBreak="0">
+    <w:nsid w:val="7D0E46BD"/>
+    <w:multiLevelType w:val="hybridMultilevel"/>
+    <w:tmpl w:val="E628520C"/>
+    <w:lvl w:ilvl="0" w:tplc="040C000F">
+      <w:start w:val="1"/>
+      <w:numFmt w:val="decimal"/>
+      <w:lvlText w:val="%1."/>
+      <w:lvlJc w:val="left"/>
+      <w:pPr>
+        <w:ind w:left="720" w:hanging="360"/>
+      </w:pPr>
+      <w:rPr>
+        <w:rFonts w:hint="default"/>
+      </w:rPr>
+    </w:lvl>
+    <w:lvl w:ilvl="1" w:tplc="040C0019" w:tentative="1">
+      <w:start w:val="1"/>
+      <w:numFmt w:val="lowerLetter"/>
+      <w:lvlText w:val="%2."/>
+      <w:lvlJc w:val="left"/>
+      <w:pPr>
+        <w:ind w:left="1440" w:hanging="360"/>
+      </w:pPr>
+    </w:lvl>
+    <w:lvl w:ilvl="2" w:tplc="040C001B" w:tentative="1">
+      <w:start w:val="1"/>
+      <w:numFmt w:val="lowerRoman"/>
+      <w:lvlText w:val="%3."/>
+      <w:lvlJc w:val="right"/>
+      <w:pPr>
+        <w:ind w:left="2160" w:hanging="180"/>
+      </w:pPr>
+    </w:lvl>
+    <w:lvl w:ilvl="3" w:tplc="040C000F" w:tentative="1">
+      <w:start w:val="1"/>
+      <w:numFmt w:val="decimal"/>
+      <w:lvlText w:val="%4."/>
+      <w:lvlJc w:val="left"/>
+      <w:pPr>
+        <w:ind w:left="2880" w:hanging="360"/>
+      </w:pPr>
+    </w:lvl>
+    <w:lvl w:ilvl="4" w:tplc="040C0019" w:tentative="1">
+      <w:start w:val="1"/>
+      <w:numFmt w:val="lowerLetter"/>
+      <w:lvlText w:val="%5."/>
+      <w:lvlJc w:val="left"/>
+      <w:pPr>
+        <w:ind w:left="3600" w:hanging="360"/>
+      </w:pPr>
+    </w:lvl>
+    <w:lvl w:ilvl="5" w:tplc="040C001B" w:tentative="1">
+      <w:start w:val="1"/>
+      <w:numFmt w:val="lowerRoman"/>
+      <w:lvlText w:val="%6."/>
+      <w:lvlJc w:val="right"/>
+      <w:pPr>
+        <w:ind w:left="4320" w:hanging="180"/>
+      </w:pPr>
+    </w:lvl>
+    <w:lvl w:ilvl="6" w:tplc="040C000F" w:tentative="1">
+      <w:start w:val="1"/>
+      <w:numFmt w:val="decimal"/>
+      <w:lvlText w:val="%7."/>
+      <w:lvlJc w:val="left"/>
+      <w:pPr>
+        <w:ind w:left="5040" w:hanging="360"/>
+      </w:pPr>
+    </w:lvl>
+    <w:lvl w:ilvl="7" w:tplc="040C0019" w:tentative="1">
+      <w:start w:val="1"/>
+      <w:numFmt w:val="lowerLetter"/>
+      <w:lvlText w:val="%8."/>
+      <w:lvlJc w:val="left"/>
+      <w:pPr>
+        <w:ind w:left="5760" w:hanging="360"/>
+      </w:pPr>
+    </w:lvl>
+    <w:lvl w:ilvl="8" w:tplc="040C001B" w:tentative="1">
+      <w:start w:val="1"/>
+      <w:numFmt w:val="lowerRoman"/>
+      <w:lvlText w:val="%9."/>
+      <w:lvlJc w:val="right"/>
+      <w:pPr>
+        <w:ind w:left="6480" w:hanging="180"/>
+      </w:pPr>
+    </w:lvl>
+  </w:abstractNum>
+  <w:abstractNum w:abstractNumId="22" w15:restartNumberingAfterBreak="0">
     <w:nsid w:val="7DC36BBA"/>
     <w:multiLevelType w:val="hybridMultilevel"/>
     <w:tmpl w:val="2AFE9A70"/>
@@ -7101,7 +7809,7 @@
     <w:abstractNumId w:val="9"/>
   </w:num>
   <w:num w:numId="11">
-    <w:abstractNumId w:val="21"/>
+    <w:abstractNumId w:val="22"/>
   </w:num>
   <w:num w:numId="12">
     <w:abstractNumId w:val="19"/>
@@ -7141,6 +7849,9 @@
   </w:num>
   <w:num w:numId="24">
     <w:abstractNumId w:val="0"/>
+  </w:num>
+  <w:num w:numId="25">
+    <w:abstractNumId w:val="21"/>
   </w:num>
 </w:numbering>
 </file>
@@ -7681,7 +8392,6 @@
   <w:style w:type="character" w:default="1" w:styleId="Policepardfaut">
     <w:name w:val="Default Paragraph Font"/>
     <w:uiPriority w:val="1"/>
-    <w:semiHidden/>
     <w:unhideWhenUsed/>
   </w:style>
   <w:style w:type="table" w:default="1" w:styleId="TableauNormal">

</xml_diff>